<commit_message>
Renew the BT functions_commit
</commit_message>
<xml_diff>
--- a/Homework-demonstrate.docx
+++ b/Homework-demonstrate.docx
@@ -396,525 +396,42 @@
       </w:pPr>
       <w:r>
         <w:rPr>
-          <w:rStyle w:val="NormalTok"/>
-        </w:rPr>
-        <w:t xml:space="preserve">FishMean</w:t>
-      </w:r>
-      <w:r>
-        <w:rPr>
-          <w:rStyle w:val="OtherTok"/>
-        </w:rPr>
-        <w:t xml:space="preserve">&lt;-</w:t>
-      </w:r>
-      <w:r>
-        <w:rPr>
-          <w:rStyle w:val="FunctionTok"/>
-        </w:rPr>
-        <w:t xml:space="preserve">sum</w:t>
-      </w:r>
-      <w:r>
-        <w:rPr>
-          <w:rStyle w:val="NormalTok"/>
-        </w:rPr>
-        <w:t xml:space="preserve">(FishCopDens</w:t>
-      </w:r>
-      <w:r>
-        <w:rPr>
-          <w:rStyle w:val="SpecialCharTok"/>
-        </w:rPr>
-        <w:t xml:space="preserve">$</w:t>
-      </w:r>
-      <w:r>
-        <w:rPr>
-          <w:rStyle w:val="NormalTok"/>
-        </w:rPr>
-        <w:t xml:space="preserve">Fish)</w:t>
-      </w:r>
-      <w:r>
-        <w:rPr>
-          <w:rStyle w:val="SpecialCharTok"/>
-        </w:rPr>
-        <w:t xml:space="preserve">/</w:t>
-      </w:r>
-      <w:r>
-        <w:rPr>
-          <w:rStyle w:val="FunctionTok"/>
-        </w:rPr>
-        <w:t xml:space="preserve">length</w:t>
-      </w:r>
-      <w:r>
-        <w:rPr>
-          <w:rStyle w:val="NormalTok"/>
-        </w:rPr>
-        <w:t xml:space="preserve">(FishCopDens</w:t>
-      </w:r>
-      <w:r>
-        <w:rPr>
-          <w:rStyle w:val="SpecialCharTok"/>
-        </w:rPr>
-        <w:t xml:space="preserve">$</w:t>
-      </w:r>
-      <w:r>
-        <w:rPr>
-          <w:rStyle w:val="NormalTok"/>
-        </w:rPr>
-        <w:t xml:space="preserve">Fish)</w:t>
-      </w:r>
-      <w:r>
-        <w:br/>
-      </w:r>
-      <w:r>
-        <w:br/>
-      </w:r>
-      <w:r>
-        <w:rPr>
-          <w:rStyle w:val="NormalTok"/>
-        </w:rPr>
-        <w:t xml:space="preserve">CopMean</w:t>
-      </w:r>
-      <w:r>
-        <w:rPr>
-          <w:rStyle w:val="OtherTok"/>
-        </w:rPr>
-        <w:t xml:space="preserve">&lt;-</w:t>
-      </w:r>
-      <w:r>
-        <w:rPr>
-          <w:rStyle w:val="FunctionTok"/>
-        </w:rPr>
-        <w:t xml:space="preserve">sum</w:t>
-      </w:r>
-      <w:r>
-        <w:rPr>
-          <w:rStyle w:val="NormalTok"/>
-        </w:rPr>
-        <w:t xml:space="preserve">(FishCopDens</w:t>
-      </w:r>
-      <w:r>
-        <w:rPr>
-          <w:rStyle w:val="SpecialCharTok"/>
-        </w:rPr>
-        <w:t xml:space="preserve">$</w:t>
-      </w:r>
-      <w:r>
-        <w:rPr>
-          <w:rStyle w:val="NormalTok"/>
-        </w:rPr>
-        <w:t xml:space="preserve">Copepod)</w:t>
-      </w:r>
-      <w:r>
-        <w:rPr>
-          <w:rStyle w:val="SpecialCharTok"/>
-        </w:rPr>
-        <w:t xml:space="preserve">/</w:t>
-      </w:r>
-      <w:r>
-        <w:rPr>
-          <w:rStyle w:val="FunctionTok"/>
-        </w:rPr>
-        <w:t xml:space="preserve">length</w:t>
-      </w:r>
-      <w:r>
-        <w:rPr>
-          <w:rStyle w:val="NormalTok"/>
-        </w:rPr>
-        <w:t xml:space="preserve">(FishCopDens</w:t>
-      </w:r>
-      <w:r>
-        <w:rPr>
-          <w:rStyle w:val="SpecialCharTok"/>
-        </w:rPr>
-        <w:t xml:space="preserve">$</w:t>
-      </w:r>
-      <w:r>
-        <w:rPr>
-          <w:rStyle w:val="NormalTok"/>
-        </w:rPr>
-        <w:t xml:space="preserve">Copepod)</w:t>
-      </w:r>
-      <w:r>
-        <w:br/>
-      </w:r>
-      <w:r>
-        <w:br/>
-      </w:r>
-      <w:r>
-        <w:rPr>
-          <w:rStyle w:val="NormalTok"/>
-        </w:rPr>
-        <w:t xml:space="preserve">FishSeMean</w:t>
-      </w:r>
-      <w:r>
-        <w:rPr>
-          <w:rStyle w:val="OtherTok"/>
-        </w:rPr>
-        <w:t xml:space="preserve">&lt;-</w:t>
-      </w:r>
-      <w:r>
-        <w:rPr>
-          <w:rStyle w:val="FunctionTok"/>
-        </w:rPr>
-        <w:t xml:space="preserve">sqrt</w:t>
-      </w:r>
-      <w:r>
-        <w:rPr>
-          <w:rStyle w:val="NormalTok"/>
-        </w:rPr>
-        <w:t xml:space="preserve">(</w:t>
-      </w:r>
-      <w:r>
-        <w:rPr>
-          <w:rStyle w:val="FunctionTok"/>
-        </w:rPr>
-        <w:t xml:space="preserve">sum</w:t>
-      </w:r>
-      <w:r>
-        <w:rPr>
-          <w:rStyle w:val="NormalTok"/>
-        </w:rPr>
-        <w:t xml:space="preserve">((FishCopDens</w:t>
-      </w:r>
-      <w:r>
-        <w:rPr>
-          <w:rStyle w:val="SpecialCharTok"/>
-        </w:rPr>
-        <w:t xml:space="preserve">$</w:t>
-      </w:r>
-      <w:r>
-        <w:rPr>
-          <w:rStyle w:val="NormalTok"/>
-        </w:rPr>
-        <w:t xml:space="preserve">Fish</w:t>
-      </w:r>
-      <w:r>
-        <w:rPr>
-          <w:rStyle w:val="SpecialCharTok"/>
-        </w:rPr>
-        <w:t xml:space="preserve">-</w:t>
-      </w:r>
-      <w:r>
-        <w:rPr>
-          <w:rStyle w:val="NormalTok"/>
-        </w:rPr>
-        <w:t xml:space="preserve">FishMean)</w:t>
-      </w:r>
-      <w:r>
-        <w:rPr>
-          <w:rStyle w:val="SpecialCharTok"/>
-        </w:rPr>
-        <w:t xml:space="preserve">^</w:t>
-      </w:r>
-      <w:r>
-        <w:rPr>
-          <w:rStyle w:val="DecValTok"/>
-        </w:rPr>
-        <w:t xml:space="preserve">2</w:t>
-      </w:r>
-      <w:r>
-        <w:rPr>
-          <w:rStyle w:val="NormalTok"/>
-        </w:rPr>
-        <w:t xml:space="preserve">)</w:t>
-      </w:r>
-      <w:r>
-        <w:rPr>
-          <w:rStyle w:val="SpecialCharTok"/>
-        </w:rPr>
-        <w:t xml:space="preserve">*</w:t>
-      </w:r>
-      <w:r>
-        <w:rPr>
-          <w:rStyle w:val="NormalTok"/>
-        </w:rPr>
-        <w:t xml:space="preserve">(</w:t>
-      </w:r>
-      <w:r>
-        <w:rPr>
-          <w:rStyle w:val="DecValTok"/>
-        </w:rPr>
-        <w:t xml:space="preserve">1</w:t>
-      </w:r>
-      <w:r>
-        <w:rPr>
-          <w:rStyle w:val="SpecialCharTok"/>
-        </w:rPr>
-        <w:t xml:space="preserve">/</w:t>
-      </w:r>
-      <w:r>
-        <w:rPr>
-          <w:rStyle w:val="NormalTok"/>
-        </w:rPr>
-        <w:t xml:space="preserve">(</w:t>
-      </w:r>
-      <w:r>
-        <w:rPr>
-          <w:rStyle w:val="DecValTok"/>
-        </w:rPr>
-        <w:t xml:space="preserve">34</w:t>
-      </w:r>
-      <w:r>
-        <w:rPr>
-          <w:rStyle w:val="SpecialCharTok"/>
-        </w:rPr>
-        <w:t xml:space="preserve">*</w:t>
-      </w:r>
-      <w:r>
-        <w:rPr>
-          <w:rStyle w:val="DecValTok"/>
-        </w:rPr>
-        <w:t xml:space="preserve">33</w:t>
-      </w:r>
-      <w:r>
-        <w:rPr>
-          <w:rStyle w:val="NormalTok"/>
-        </w:rPr>
-        <w:t xml:space="preserve">)))</w:t>
-      </w:r>
-      <w:r>
-        <w:br/>
-      </w:r>
-      <w:r>
-        <w:rPr>
-          <w:rStyle w:val="NormalTok"/>
-        </w:rPr>
-        <w:t xml:space="preserve">CopSeMean</w:t>
-      </w:r>
-      <w:r>
-        <w:rPr>
-          <w:rStyle w:val="OtherTok"/>
-        </w:rPr>
-        <w:t xml:space="preserve">&lt;-</w:t>
-      </w:r>
-      <w:r>
-        <w:rPr>
-          <w:rStyle w:val="FunctionTok"/>
-        </w:rPr>
-        <w:t xml:space="preserve">sqrt</w:t>
-      </w:r>
-      <w:r>
-        <w:rPr>
-          <w:rStyle w:val="NormalTok"/>
-        </w:rPr>
-        <w:t xml:space="preserve">(</w:t>
-      </w:r>
-      <w:r>
-        <w:rPr>
-          <w:rStyle w:val="FunctionTok"/>
-        </w:rPr>
-        <w:t xml:space="preserve">sum</w:t>
-      </w:r>
-      <w:r>
-        <w:rPr>
-          <w:rStyle w:val="NormalTok"/>
-        </w:rPr>
-        <w:t xml:space="preserve">((FishCopDens</w:t>
-      </w:r>
-      <w:r>
-        <w:rPr>
-          <w:rStyle w:val="SpecialCharTok"/>
-        </w:rPr>
-        <w:t xml:space="preserve">$</w:t>
-      </w:r>
-      <w:r>
-        <w:rPr>
-          <w:rStyle w:val="NormalTok"/>
-        </w:rPr>
-        <w:t xml:space="preserve">Copepod</w:t>
-      </w:r>
-      <w:r>
-        <w:rPr>
-          <w:rStyle w:val="SpecialCharTok"/>
-        </w:rPr>
-        <w:t xml:space="preserve">-</w:t>
-      </w:r>
-      <w:r>
-        <w:rPr>
-          <w:rStyle w:val="NormalTok"/>
-        </w:rPr>
-        <w:t xml:space="preserve">CopMean)</w:t>
-      </w:r>
-      <w:r>
-        <w:rPr>
-          <w:rStyle w:val="SpecialCharTok"/>
-        </w:rPr>
-        <w:t xml:space="preserve">^</w:t>
-      </w:r>
-      <w:r>
-        <w:rPr>
-          <w:rStyle w:val="DecValTok"/>
-        </w:rPr>
-        <w:t xml:space="preserve">2</w:t>
-      </w:r>
-      <w:r>
-        <w:rPr>
-          <w:rStyle w:val="NormalTok"/>
-        </w:rPr>
-        <w:t xml:space="preserve">)</w:t>
-      </w:r>
-      <w:r>
-        <w:rPr>
-          <w:rStyle w:val="SpecialCharTok"/>
-        </w:rPr>
-        <w:t xml:space="preserve">*</w:t>
-      </w:r>
-      <w:r>
-        <w:rPr>
-          <w:rStyle w:val="NormalTok"/>
-        </w:rPr>
-        <w:t xml:space="preserve">(</w:t>
-      </w:r>
-      <w:r>
-        <w:rPr>
-          <w:rStyle w:val="DecValTok"/>
-        </w:rPr>
-        <w:t xml:space="preserve">1</w:t>
-      </w:r>
-      <w:r>
-        <w:rPr>
-          <w:rStyle w:val="SpecialCharTok"/>
-        </w:rPr>
-        <w:t xml:space="preserve">/</w:t>
-      </w:r>
-      <w:r>
-        <w:rPr>
-          <w:rStyle w:val="NormalTok"/>
-        </w:rPr>
-        <w:t xml:space="preserve">(</w:t>
-      </w:r>
-      <w:r>
-        <w:rPr>
-          <w:rStyle w:val="DecValTok"/>
-        </w:rPr>
-        <w:t xml:space="preserve">34</w:t>
-      </w:r>
-      <w:r>
-        <w:rPr>
-          <w:rStyle w:val="SpecialCharTok"/>
-        </w:rPr>
-        <w:t xml:space="preserve">*</w:t>
-      </w:r>
-      <w:r>
-        <w:rPr>
-          <w:rStyle w:val="DecValTok"/>
-        </w:rPr>
-        <w:t xml:space="preserve">33</w:t>
-      </w:r>
-      <w:r>
-        <w:rPr>
-          <w:rStyle w:val="NormalTok"/>
-        </w:rPr>
-        <w:t xml:space="preserve">)))</w:t>
-      </w:r>
-      <w:r>
-        <w:br/>
-      </w:r>
-      <w:r>
-        <w:br/>
-      </w:r>
-      <w:r>
-        <w:rPr>
-          <w:rStyle w:val="FunctionTok"/>
-        </w:rPr>
-        <w:t xml:space="preserve">paste</w:t>
-      </w:r>
-      <w:r>
-        <w:rPr>
-          <w:rStyle w:val="NormalTok"/>
-        </w:rPr>
-        <w:t xml:space="preserve">(</w:t>
-      </w:r>
-      <w:r>
-        <w:rPr>
-          <w:rStyle w:val="StringTok"/>
-        </w:rPr>
-        <w:t xml:space="preserve">'Mean density of fish:'</w:t>
-      </w:r>
-      <w:r>
-        <w:rPr>
-          <w:rStyle w:val="NormalTok"/>
-        </w:rPr>
-        <w:t xml:space="preserve">,FishMean)</w:t>
-      </w:r>
-      <w:r>
-        <w:br/>
-      </w:r>
-      <w:r>
-        <w:rPr>
-          <w:rStyle w:val="FunctionTok"/>
-        </w:rPr>
-        <w:t xml:space="preserve">paste</w:t>
-      </w:r>
-      <w:r>
-        <w:rPr>
-          <w:rStyle w:val="NormalTok"/>
-        </w:rPr>
-        <w:t xml:space="preserve">(</w:t>
-      </w:r>
-      <w:r>
-        <w:rPr>
-          <w:rStyle w:val="StringTok"/>
-        </w:rPr>
-        <w:t xml:space="preserve">'Mean density of copepod:'</w:t>
-      </w:r>
-      <w:r>
-        <w:rPr>
-          <w:rStyle w:val="NormalTok"/>
-        </w:rPr>
-        <w:t xml:space="preserve">, CopMean)</w:t>
-      </w:r>
-      <w:r>
-        <w:br/>
-      </w:r>
-      <w:r>
-        <w:rPr>
-          <w:rStyle w:val="FunctionTok"/>
-        </w:rPr>
-        <w:t xml:space="preserve">paste</w:t>
-      </w:r>
-      <w:r>
-        <w:rPr>
-          <w:rStyle w:val="NormalTok"/>
-        </w:rPr>
-        <w:t xml:space="preserve">(</w:t>
-      </w:r>
-      <w:r>
-        <w:rPr>
-          <w:rStyle w:val="StringTok"/>
-        </w:rPr>
-        <w:t xml:space="preserve">'SE(mean) of fish:'</w:t>
-      </w:r>
-      <w:r>
-        <w:rPr>
-          <w:rStyle w:val="NormalTok"/>
-        </w:rPr>
-        <w:t xml:space="preserve">, FishSeMean)</w:t>
-      </w:r>
-      <w:r>
-        <w:br/>
-      </w:r>
-      <w:r>
-        <w:rPr>
-          <w:rStyle w:val="FunctionTok"/>
-        </w:rPr>
-        <w:t xml:space="preserve">paste</w:t>
-      </w:r>
-      <w:r>
-        <w:rPr>
-          <w:rStyle w:val="NormalTok"/>
-        </w:rPr>
-        <w:t xml:space="preserve">(</w:t>
-      </w:r>
-      <w:r>
-        <w:rPr>
-          <w:rStyle w:val="StringTok"/>
-        </w:rPr>
-        <w:t xml:space="preserve">'SE(mean) of copepod:'</w:t>
-      </w:r>
-      <w:r>
-        <w:rPr>
-          <w:rStyle w:val="NormalTok"/>
-        </w:rPr>
-        <w:t xml:space="preserve">, CopSeMean)</w:t>
+          <w:rStyle w:val="VerbatimChar"/>
+        </w:rPr>
+        <w:t xml:space="preserve">## [1] "Mean density of fish: 322.451633316735"</w:t>
+      </w:r>
+    </w:p>
+    <w:p>
+      <w:pPr>
+        <w:pStyle w:val="SourceCode"/>
+      </w:pPr>
+      <w:r>
+        <w:rPr>
+          <w:rStyle w:val="VerbatimChar"/>
+        </w:rPr>
+        <w:t xml:space="preserve">## [1] "Mean density of copepod: 1972.37411764706"</w:t>
+      </w:r>
+    </w:p>
+    <w:p>
+      <w:pPr>
+        <w:pStyle w:val="SourceCode"/>
+      </w:pPr>
+      <w:r>
+        <w:rPr>
+          <w:rStyle w:val="VerbatimChar"/>
+        </w:rPr>
+        <w:t xml:space="preserve">## [1] "SE(mean) of fish: 61.2310707375046"</w:t>
+      </w:r>
+    </w:p>
+    <w:p>
+      <w:pPr>
+        <w:pStyle w:val="SourceCode"/>
+      </w:pPr>
+      <w:r>
+        <w:rPr>
+          <w:rStyle w:val="VerbatimChar"/>
+        </w:rPr>
+        <w:t xml:space="preserve">## [1] "SE(mean) of copepod: 342.554903173053"</w:t>
       </w:r>
     </w:p>
     <w:bookmarkEnd w:id="21"/>
@@ -943,40 +460,40 @@
         <w:rPr>
           <w:rStyle w:val="VerbatimChar"/>
         </w:rPr>
-        <w:t xml:space="preserve">## [1] "Bootstrap mean of fish density:  325.101444991308"</w:t>
-      </w:r>
-    </w:p>
-    <w:p>
-      <w:pPr>
-        <w:pStyle w:val="SourceCode"/>
-      </w:pPr>
-      <w:r>
-        <w:rPr>
-          <w:rStyle w:val="VerbatimChar"/>
-        </w:rPr>
-        <w:t xml:space="preserve">## [1] "Bootstrap mean of Copepod density:  1962.79937970588"</w:t>
-      </w:r>
-    </w:p>
-    <w:p>
-      <w:pPr>
-        <w:pStyle w:val="SourceCode"/>
-      </w:pPr>
-      <w:r>
-        <w:rPr>
-          <w:rStyle w:val="VerbatimChar"/>
-        </w:rPr>
-        <w:t xml:space="preserve">## [1] "Bootstrap SE(mean) of fish density:  61.2389133359478"</w:t>
-      </w:r>
-    </w:p>
-    <w:p>
-      <w:pPr>
-        <w:pStyle w:val="SourceCode"/>
-      </w:pPr>
-      <w:r>
-        <w:rPr>
-          <w:rStyle w:val="VerbatimChar"/>
-        </w:rPr>
-        <w:t xml:space="preserve">## [1] "Bootstrap SE(mean) of copepod density:  343.643115940129"</w:t>
+        <w:t xml:space="preserve">## [1] "Bootstrap mean of fish density:  328.016055785203"</w:t>
+      </w:r>
+    </w:p>
+    <w:p>
+      <w:pPr>
+        <w:pStyle w:val="SourceCode"/>
+      </w:pPr>
+      <w:r>
+        <w:rPr>
+          <w:rStyle w:val="VerbatimChar"/>
+        </w:rPr>
+        <w:t xml:space="preserve">## [1] "Bootstrap mean of Copepod density:  1964.75537382353"</w:t>
+      </w:r>
+    </w:p>
+    <w:p>
+      <w:pPr>
+        <w:pStyle w:val="SourceCode"/>
+      </w:pPr>
+      <w:r>
+        <w:rPr>
+          <w:rStyle w:val="VerbatimChar"/>
+        </w:rPr>
+        <w:t xml:space="preserve">## [1] "Bootstrap SE(mean) of fish density:  59.6314903661863"</w:t>
+      </w:r>
+    </w:p>
+    <w:p>
+      <w:pPr>
+        <w:pStyle w:val="SourceCode"/>
+      </w:pPr>
+      <w:r>
+        <w:rPr>
+          <w:rStyle w:val="VerbatimChar"/>
+        </w:rPr>
+        <w:t xml:space="preserve">## [1] "Bootstrap SE(mean) of copepod density:  340.204529807882"</w:t>
       </w:r>
     </w:p>
     <w:bookmarkEnd w:id="22"/>
@@ -1132,40 +649,40 @@
         <w:rPr>
           <w:rStyle w:val="VerbatimChar"/>
         </w:rPr>
-        <w:t xml:space="preserve">## [1] "Bootstrap median of fish density:  142.9265688"</w:t>
-      </w:r>
-    </w:p>
-    <w:p>
-      <w:pPr>
-        <w:pStyle w:val="SourceCode"/>
-      </w:pPr>
-      <w:r>
-        <w:rPr>
-          <w:rStyle w:val="VerbatimChar"/>
-        </w:rPr>
-        <w:t xml:space="preserve">## [1] "Bootstrap median of Copepod density:  1352.5"</w:t>
-      </w:r>
-    </w:p>
-    <w:p>
-      <w:pPr>
-        <w:pStyle w:val="SourceCode"/>
-      </w:pPr>
-      <w:r>
-        <w:rPr>
-          <w:rStyle w:val="VerbatimChar"/>
-        </w:rPr>
-        <w:t xml:space="preserve">## [1] "Bootstrap SE(median) of fish density:  94.4307586118442"</w:t>
-      </w:r>
-    </w:p>
-    <w:p>
-      <w:pPr>
-        <w:pStyle w:val="SourceCode"/>
-      </w:pPr>
-      <w:r>
-        <w:rPr>
-          <w:rStyle w:val="VerbatimChar"/>
-        </w:rPr>
-        <w:t xml:space="preserve">## [1] "Bootstrap SE(median) of Copepod density:  207.28501320631"</w:t>
+        <w:t xml:space="preserve">## [1] "Bootstrap median of fish density:  174.092942346445"</w:t>
+      </w:r>
+    </w:p>
+    <w:p>
+      <w:pPr>
+        <w:pStyle w:val="SourceCode"/>
+      </w:pPr>
+      <w:r>
+        <w:rPr>
+          <w:rStyle w:val="VerbatimChar"/>
+        </w:rPr>
+        <w:t xml:space="preserve">## [1] "Bootstrap median of Copepod density:  1379.25155"</w:t>
+      </w:r>
+    </w:p>
+    <w:p>
+      <w:pPr>
+        <w:pStyle w:val="SourceCode"/>
+      </w:pPr>
+      <w:r>
+        <w:rPr>
+          <w:rStyle w:val="VerbatimChar"/>
+        </w:rPr>
+        <w:t xml:space="preserve">## [1] "Bootstrap SE(median) of fish density:  95.680857298942"</w:t>
+      </w:r>
+    </w:p>
+    <w:p>
+      <w:pPr>
+        <w:pStyle w:val="SourceCode"/>
+      </w:pPr>
+      <w:r>
+        <w:rPr>
+          <w:rStyle w:val="VerbatimChar"/>
+        </w:rPr>
+        <w:t xml:space="preserve">## [1] "Bootstrap SE(median) of Copepod density:  196.353882393833"</w:t>
       </w:r>
     </w:p>
     <w:bookmarkEnd w:id="26"/>
@@ -1402,18 +919,18 @@
         <w:rPr>
           <w:rStyle w:val="VerbatimChar"/>
         </w:rPr>
-        <w:t xml:space="preserve">## [1] "SE(beta_1):  0.0315880146393618"</w:t>
-      </w:r>
-    </w:p>
-    <w:p>
-      <w:pPr>
-        <w:pStyle w:val="SourceCode"/>
-      </w:pPr>
-      <w:r>
-        <w:rPr>
-          <w:rStyle w:val="VerbatimChar"/>
-        </w:rPr>
-        <w:t xml:space="preserve">## [1] "SE(beta_0):  64.6210309511328"</w:t>
+        <w:t xml:space="preserve">## [1] "SE(beta_1):  0.0311714634715548"</w:t>
+      </w:r>
+    </w:p>
+    <w:p>
+      <w:pPr>
+        <w:pStyle w:val="SourceCode"/>
+      </w:pPr>
+      <w:r>
+        <w:rPr>
+          <w:rStyle w:val="VerbatimChar"/>
+        </w:rPr>
+        <w:t xml:space="preserve">## [1] "SE(beta_0):  62.6268787673594"</w:t>
       </w:r>
     </w:p>
     <w:bookmarkEnd w:id="33"/>
@@ -1853,7 +1370,112 @@
     </w:p>
     <w:p>
       <w:pPr>
-        <w:pStyle w:val="BodyText"/>
+        <w:pStyle w:val="SourceCode"/>
+      </w:pPr>
+      <w:r>
+        <w:rPr>
+          <w:rStyle w:val="VerbatimChar"/>
+        </w:rPr>
+        <w:t xml:space="preserve">##                   mean   median  SE_mean SE_median</w:t>
+      </w:r>
+      <w:r>
+        <w:br/>
+      </w:r>
+      <w:r>
+        <w:rPr>
+          <w:rStyle w:val="VerbatimChar"/>
+        </w:rPr>
+        <w:t xml:space="preserve">## Normal theory 322.4516 142.9266 61.23107        NA</w:t>
+      </w:r>
+      <w:r>
+        <w:br/>
+      </w:r>
+      <w:r>
+        <w:rPr>
+          <w:rStyle w:val="VerbatimChar"/>
+        </w:rPr>
+        <w:t xml:space="preserve">## Bootstrapping 328.0161 174.0929 59.63149  95.68086</w:t>
+      </w:r>
+      <w:r>
+        <w:br/>
+      </w:r>
+      <w:r>
+        <w:rPr>
+          <w:rStyle w:val="VerbatimChar"/>
+        </w:rPr>
+        <w:t xml:space="preserve">## Jackknife     322.4516       NA 61.23107        NA</w:t>
+      </w:r>
+    </w:p>
+    <w:p>
+      <w:pPr>
+        <w:pStyle w:val="SourceCode"/>
+      </w:pPr>
+      <w:r>
+        <w:rPr>
+          <w:rStyle w:val="VerbatimChar"/>
+        </w:rPr>
+        <w:t xml:space="preserve">##                   mean   median  SE_mean SE_median</w:t>
+      </w:r>
+      <w:r>
+        <w:br/>
+      </w:r>
+      <w:r>
+        <w:rPr>
+          <w:rStyle w:val="VerbatimChar"/>
+        </w:rPr>
+        <w:t xml:space="preserve">## Normal theory 1972.374 1352.500 342.5549        NA</w:t>
+      </w:r>
+      <w:r>
+        <w:br/>
+      </w:r>
+      <w:r>
+        <w:rPr>
+          <w:rStyle w:val="VerbatimChar"/>
+        </w:rPr>
+        <w:t xml:space="preserve">## Bootstrapping 1964.755 1379.252 340.2045  196.3539</w:t>
+      </w:r>
+      <w:r>
+        <w:br/>
+      </w:r>
+      <w:r>
+        <w:rPr>
+          <w:rStyle w:val="VerbatimChar"/>
+        </w:rPr>
+        <w:t xml:space="preserve">## Jackknife     1972.374       NA 342.5549        NA</w:t>
+      </w:r>
+    </w:p>
+    <w:p>
+      <w:pPr>
+        <w:pStyle w:val="SourceCode"/>
+      </w:pPr>
+      <w:r>
+        <w:rPr>
+          <w:rStyle w:val="VerbatimChar"/>
+        </w:rPr>
+        <w:t xml:space="preserve">##        coefficient SE_Bootstrapping SE_Jackknife</w:t>
+      </w:r>
+      <w:r>
+        <w:br/>
+      </w:r>
+      <w:r>
+        <w:rPr>
+          <w:rStyle w:val="VerbatimChar"/>
+        </w:rPr>
+        <w:t xml:space="preserve">## beta 1   0.1162999       0.03117146    0.0380003</w:t>
+      </w:r>
+      <w:r>
+        <w:br/>
+      </w:r>
+      <w:r>
+        <w:rPr>
+          <w:rStyle w:val="VerbatimChar"/>
+        </w:rPr>
+        <w:t xml:space="preserve">## beta 0  93.0646559      62.62687877   69.2732922</w:t>
+      </w:r>
+    </w:p>
+    <w:p>
+      <w:pPr>
+        <w:pStyle w:val="FirstParagraph"/>
       </w:pPr>
       <w:r>
         <w:t xml:space="preserve">We can notice that bootstrapping can generate more data if the original dataset is a small or median size dataset. Jackknife method can only generate n sets of resampled data that n equals to the size of the original dataset. Therefore from the histogram we can notice the the histogram of jackknife cannot welly represent the condition in population unless we increase the sampling size.</w:t>
@@ -1868,13 +1490,7 @@
         <w:t xml:space="preserve"> </w:t>
       </w:r>
       <w:r>
-        <w:t xml:space="preserve">If we disregard the distribution but simply compare the value of mean, SE(mean), SE(beta_1), SE(beta_0) among the three method, we can notice that in both mean and SE(mean), values calculated from jackknife method are close to normal theory. The bootstrapped values are slightly smaller than values from other methods. Nevertheless, Standard errors of mean, correlation coefficient, and intercept are smaller in bootstrapped dataset which means that the uncertainty of bootstrapping method are lower.</w:t>
-      </w:r>
-      <w:r>
-        <w:t xml:space="preserve"> </w:t>
-      </w:r>
-      <w:r>
-        <w:t xml:space="preserve">We can conclude that bootstrapping in this dataset provides higher resampling size and lower uncertainty. The result from jackknife are closer to normal theory while the uncertainty is higher.</w:t>
+        <w:t xml:space="preserve">Generally speaking, Jackknife and normal theory show identical values of the targeted parameters. The values generated from bootstrapping are slightly different from those generated from normal theory and jackknife method, which could be resulted from the higher resampling size. However, the differences among the three method is small.</w:t>
       </w:r>
     </w:p>
     <w:bookmarkEnd w:id="45"/>

</xml_diff>